<commit_message>
rename some bits, add some stuff
</commit_message>
<xml_diff>
--- a/Docs/Flowgraph.docx
+++ b/Docs/Flowgraph.docx
@@ -7,135 +7,7 @@
         <w:pStyle w:val="Heading2"/>
       </w:pPr>
       <w:r>
-        <w:t>Overview</w:t>
-      </w:r>
-    </w:p>
-    <w:p>
-      <w:pPr>
-        <w:pStyle w:val="ListParagraph"/>
-        <w:numPr>
-          <w:ilvl w:val="0"/>
-          <w:numId w:val="3"/>
-        </w:numPr>
-      </w:pPr>
-      <w:r>
-        <w:t>Every composite can have any number of flowgraphs</w:t>
-      </w:r>
-    </w:p>
-    <w:p>
-      <w:pPr>
-        <w:pStyle w:val="ListParagraph"/>
-        <w:numPr>
-          <w:ilvl w:val="0"/>
-          <w:numId w:val="3"/>
-        </w:numPr>
-      </w:pPr>
-      <w:r>
-        <w:t>By default, only entities with connections are added to the flowgraph(s) as nodes</w:t>
-      </w:r>
-    </w:p>
-    <w:p>
-      <w:pPr>
-        <w:pStyle w:val="ListParagraph"/>
-        <w:numPr>
-          <w:ilvl w:val="0"/>
-          <w:numId w:val="3"/>
-        </w:numPr>
-      </w:pPr>
-      <w:r>
-        <w:t>User can navigate between the flowgraphs for a composite by using the tabbed document view</w:t>
-      </w:r>
-    </w:p>
-    <w:p>
-      <w:pPr>
-        <w:pStyle w:val="ListParagraph"/>
-        <w:numPr>
-          <w:ilvl w:val="0"/>
-          <w:numId w:val="3"/>
-        </w:numPr>
-      </w:pPr>
-      <w:r>
-        <w:t>When selecting an entity in the list, the appropriate flowgraph is opened, and the appropriate entity node is selected</w:t>
-      </w:r>
-    </w:p>
-    <w:p>
-      <w:pPr>
-        <w:pStyle w:val="ListParagraph"/>
-        <w:numPr>
-          <w:ilvl w:val="0"/>
-          <w:numId w:val="3"/>
-        </w:numPr>
-      </w:pPr>
-      <w:r>
-        <w:t>User can create new flowgraph pages, and add entities from the composite as nodes to the flowgraph</w:t>
-      </w:r>
-    </w:p>
-    <w:p>
-      <w:pPr>
-        <w:pStyle w:val="ListParagraph"/>
-        <w:numPr>
-          <w:ilvl w:val="1"/>
-          <w:numId w:val="3"/>
-        </w:numPr>
-      </w:pPr>
-      <w:r>
-        <w:t>An entity can only have one node on the flowgraph (</w:t>
-      </w:r>
-      <w:r>
-        <w:rPr>
-          <w:b/>
-          <w:bCs/>
-        </w:rPr>
-        <w:t>this may be revised if the number of nodes on one flowgraph reaches unsustainable levels in some composites – need to write a sanity checker to validate this before making a decision</w:t>
-      </w:r>
-      <w:r>
-        <w:t>).</w:t>
-      </w:r>
-    </w:p>
-    <w:p>
-      <w:r>
-        <w:t xml:space="preserve">--- </w:t>
-      </w:r>
-    </w:p>
-    <w:p/>
-    <w:p>
-      <w:pPr>
-        <w:pStyle w:val="Heading2"/>
-      </w:pPr>
-      <w:r>
-        <w:t>On opening commands</w:t>
-      </w:r>
-    </w:p>
-    <w:p>
-      <w:pPr>
-        <w:pStyle w:val="ListParagraph"/>
-        <w:numPr>
-          <w:ilvl w:val="0"/>
-          <w:numId w:val="2"/>
-        </w:numPr>
-      </w:pPr>
-      <w:r>
-        <w:t>Load flowgraph layout table from commands pak</w:t>
-      </w:r>
-    </w:p>
-    <w:p>
-      <w:pPr>
-        <w:pStyle w:val="ListParagraph"/>
-        <w:numPr>
-          <w:ilvl w:val="0"/>
-          <w:numId w:val="2"/>
-        </w:numPr>
-      </w:pPr>
-      <w:r>
-        <w:t>Load flowgraph layout database from script editor</w:t>
-      </w:r>
-    </w:p>
-    <w:p>
-      <w:pPr>
-        <w:pStyle w:val="Heading2"/>
-      </w:pPr>
-      <w:r>
-        <w:t>On opening composite</w:t>
+        <w:t>FlowgraphManager changes</w:t>
       </w:r>
     </w:p>
     <w:p>
@@ -147,7 +19,55 @@
         </w:numPr>
       </w:pPr>
       <w:r>
-        <w:t>Check the flowgraph layout table for the active composite</w:t>
+        <w:t>On first load (when the flowgraph table in the PAK is empty), FlowgraphManager should perform “first time setup”. This goes through each Composite and checks to see if it is vanilla or not.</w:t>
+      </w:r>
+      <w:r>
+        <w:t xml:space="preserve"> </w:t>
+      </w:r>
+    </w:p>
+    <w:p>
+      <w:pPr>
+        <w:pStyle w:val="ListParagraph"/>
+        <w:numPr>
+          <w:ilvl w:val="1"/>
+          <w:numId w:val="1"/>
+        </w:numPr>
+      </w:pPr>
+      <w:r>
+        <w:t>If the composite is not vanilla, flowgraphs should be disabled. Disabling flowgraphs returns the old way of navigating links, and does not display the nodegraph.</w:t>
+      </w:r>
+    </w:p>
+    <w:p>
+      <w:pPr>
+        <w:pStyle w:val="ListParagraph"/>
+        <w:numPr>
+          <w:ilvl w:val="1"/>
+          <w:numId w:val="1"/>
+        </w:numPr>
+      </w:pPr>
+      <w:r>
+        <w:t>If the composite is vanilla, the layout is written to the PAK from the pre-defined table of layouts. This information in the PAK is then what is used from then on as it should always be in sync with the content in the Composite.</w:t>
+      </w:r>
+    </w:p>
+    <w:p>
+      <w:pPr>
+        <w:pStyle w:val="ListParagraph"/>
+        <w:numPr>
+          <w:ilvl w:val="2"/>
+          <w:numId w:val="1"/>
+        </w:numPr>
+      </w:pPr>
+      <w:r>
+        <w:t>This means the “vanilla” list in FlowgraphManager is never directly pulled from when looking for layouts, only the “custom” list. (might want to rename this)</w:t>
+      </w:r>
+    </w:p>
+    <w:p/>
+    <w:p>
+      <w:pPr>
+        <w:pStyle w:val="Heading2"/>
+      </w:pPr>
+      <w:r>
+        <w:t>Handling Multiple Flowgraphs</w:t>
       </w:r>
     </w:p>
     <w:p>
@@ -159,7 +79,13 @@
         </w:numPr>
       </w:pPr>
       <w:r>
-        <w:t>If there is no entry there:</w:t>
+        <w:t xml:space="preserve">The CompositeDisplay should manage the current active </w:t>
+      </w:r>
+      <w:r>
+        <w:t>F</w:t>
+      </w:r>
+      <w:r>
+        <w:t>lowgraphs.</w:t>
       </w:r>
     </w:p>
     <w:p>
@@ -171,7 +97,10 @@
         </w:numPr>
       </w:pPr>
       <w:r>
-        <w:t>Check the contents of the composite to see if it is vanilla or not</w:t>
+        <w:t xml:space="preserve">When a composite is loaded, check FlowgraphManager to see if </w:t>
+      </w:r>
+      <w:r>
+        <w:t>flowgraphs are supported – if not, revert to the old layout (as detailed above).</w:t>
       </w:r>
     </w:p>
     <w:p>
@@ -183,7 +112,112 @@
         </w:numPr>
       </w:pPr>
       <w:r>
-        <w:t>If it’s not vanilla:</w:t>
+        <w:t>If flowgraphs are supported</w:t>
+      </w:r>
+      <w:r>
+        <w:t>, c</w:t>
+      </w:r>
+      <w:r>
+        <w:t xml:space="preserve">reate </w:t>
+      </w:r>
+      <w:r>
+        <w:t>a</w:t>
+      </w:r>
+      <w:r>
+        <w:t xml:space="preserve"> Flowgraph document for each flowgraph </w:t>
+      </w:r>
+    </w:p>
+    <w:p>
+      <w:pPr>
+        <w:pStyle w:val="ListParagraph"/>
+        <w:numPr>
+          <w:ilvl w:val="0"/>
+          <w:numId w:val="1"/>
+        </w:numPr>
+      </w:pPr>
+      <w:r>
+        <w:t>Flowgraphs can be created via a button in the top bar, or by right clicking on the tabs.</w:t>
+      </w:r>
+    </w:p>
+    <w:p>
+      <w:pPr>
+        <w:pStyle w:val="ListParagraph"/>
+        <w:numPr>
+          <w:ilvl w:val="0"/>
+          <w:numId w:val="1"/>
+        </w:numPr>
+      </w:pPr>
+      <w:r>
+        <w:t>Flowgraphs can be deleted by right clicking on the tabs.</w:t>
+      </w:r>
+    </w:p>
+    <w:p>
+      <w:pPr>
+        <w:pStyle w:val="ListParagraph"/>
+        <w:numPr>
+          <w:ilvl w:val="0"/>
+          <w:numId w:val="1"/>
+        </w:numPr>
+      </w:pPr>
+      <w:r>
+        <w:t>The entity inspector should show all instances of nodes for the entity (need to think about the best way to do this). When you select a node, it should take you to the correct flowgraph and node position.</w:t>
+      </w:r>
+    </w:p>
+    <w:p/>
+    <w:p>
+      <w:pPr>
+        <w:pStyle w:val="Heading2"/>
+      </w:pPr>
+      <w:r>
+        <w:t>Saving and compiling</w:t>
+      </w:r>
+    </w:p>
+    <w:p>
+      <w:pPr>
+        <w:pStyle w:val="ListParagraph"/>
+        <w:numPr>
+          <w:ilvl w:val="0"/>
+          <w:numId w:val="1"/>
+        </w:numPr>
+      </w:pPr>
+      <w:r>
+        <w:t>Flowgraph layouts should be saved</w:t>
+      </w:r>
+      <w:r>
+        <w:t xml:space="preserve"> and compiled</w:t>
+      </w:r>
+      <w:r>
+        <w:t>:</w:t>
+      </w:r>
+    </w:p>
+    <w:p>
+      <w:pPr>
+        <w:pStyle w:val="ListParagraph"/>
+        <w:numPr>
+          <w:ilvl w:val="1"/>
+          <w:numId w:val="1"/>
+        </w:numPr>
+      </w:pPr>
+      <w:r>
+        <w:t>Before the</w:t>
+      </w:r>
+      <w:r>
+        <w:t xml:space="preserve"> Commands is saved</w:t>
+      </w:r>
+    </w:p>
+    <w:p>
+      <w:pPr>
+        <w:pStyle w:val="ListParagraph"/>
+        <w:numPr>
+          <w:ilvl w:val="1"/>
+          <w:numId w:val="1"/>
+        </w:numPr>
+      </w:pPr>
+      <w:r>
+        <w:t>When the</w:t>
+      </w:r>
+      <w:r>
+        <w:t xml:space="preserve"> Composite in CompositeDisplay changes</w:t>
       </w:r>
     </w:p>
     <w:p>
@@ -195,221 +229,18 @@
         </w:numPr>
       </w:pPr>
       <w:r>
-        <w:t>Throw a warning that this composite was created with an older OpenCAGE version, and hide the flowgraph view</w:t>
+        <w:t>When the new Composite is set, if there was previously one active, save all Flowgraphs before changing</w:t>
+      </w:r>
+      <w:r>
+        <w:t xml:space="preserve"> and closing them</w:t>
       </w:r>
     </w:p>
     <w:p>
-      <w:pPr>
-        <w:pStyle w:val="ListParagraph"/>
-        <w:numPr>
-          <w:ilvl w:val="1"/>
-          <w:numId w:val="1"/>
-        </w:numPr>
-      </w:pPr>
-      <w:r>
-        <w:t>If it’s vanilla:</w:t>
-      </w:r>
-    </w:p>
-    <w:p>
-      <w:pPr>
-        <w:pStyle w:val="ListParagraph"/>
-        <w:numPr>
-          <w:ilvl w:val="2"/>
-          <w:numId w:val="1"/>
-        </w:numPr>
-      </w:pPr>
-      <w:r>
-        <w:t>Populate the flowgraph(s) using my-defined layout loaded from the script editor database</w:t>
-      </w:r>
-    </w:p>
-    <w:p>
-      <w:pPr>
-        <w:pStyle w:val="ListParagraph"/>
-        <w:numPr>
-          <w:ilvl w:val="3"/>
-          <w:numId w:val="1"/>
-        </w:numPr>
-      </w:pPr>
-      <w:r>
-        <w:t>Sanity check that connections and entities exist whilst populating – if any fail to look up, hide the flowgraph and throw an error that a mismatch has occurred</w:t>
-      </w:r>
-    </w:p>
-    <w:p>
-      <w:pPr>
-        <w:pStyle w:val="ListParagraph"/>
-        <w:numPr>
-          <w:ilvl w:val="3"/>
-          <w:numId w:val="1"/>
-        </w:numPr>
-      </w:pPr>
-      <w:r>
-        <w:t>Ideally, we should just populate the pre-defined layout, and everything should be fine as long as the vanilla check worked</w:t>
-      </w:r>
-    </w:p>
-    <w:p>
-      <w:pPr>
-        <w:pStyle w:val="ListParagraph"/>
-        <w:numPr>
-          <w:ilvl w:val="2"/>
-          <w:numId w:val="1"/>
-        </w:numPr>
-      </w:pPr>
-      <w:r>
-        <w:t>If a pre-defined layout doesn’t exist</w:t>
-      </w:r>
-      <w:r>
-        <w:t>…</w:t>
-      </w:r>
-    </w:p>
-    <w:p>
-      <w:pPr>
-        <w:pStyle w:val="ListParagraph"/>
-        <w:numPr>
-          <w:ilvl w:val="3"/>
-          <w:numId w:val="1"/>
-        </w:numPr>
-      </w:pPr>
-      <w:r>
-        <w:rPr>
-          <w:i/>
-          <w:iCs/>
-        </w:rPr>
-        <w:t>[In Release Mode]</w:t>
-      </w:r>
-      <w:r>
-        <w:t xml:space="preserve"> Throw a warning, this is an error and I must’ve missed a composite – I should sanity check this before releasing the update though</w:t>
-      </w:r>
-    </w:p>
-    <w:p>
-      <w:pPr>
-        <w:pStyle w:val="ListParagraph"/>
-        <w:numPr>
-          <w:ilvl w:val="3"/>
-          <w:numId w:val="1"/>
-        </w:numPr>
-      </w:pPr>
-      <w:r>
-        <w:rPr>
-          <w:i/>
-          <w:iCs/>
-        </w:rPr>
-        <w:t xml:space="preserve">[In Debug Mode] </w:t>
-      </w:r>
-      <w:r>
-        <w:t>Populate the contents of the composite to the flowgraph ready for me to define the layout</w:t>
-      </w:r>
-    </w:p>
-    <w:p>
-      <w:pPr>
-        <w:pStyle w:val="ListParagraph"/>
-        <w:numPr>
-          <w:ilvl w:val="4"/>
-          <w:numId w:val="1"/>
-        </w:numPr>
-      </w:pPr>
-      <w:r>
-        <w:t>All entities with connections are added to the flowgraph</w:t>
-      </w:r>
-    </w:p>
-    <w:p>
-      <w:pPr>
-        <w:pStyle w:val="ListParagraph"/>
-        <w:numPr>
-          <w:ilvl w:val="4"/>
-          <w:numId w:val="1"/>
-        </w:numPr>
-      </w:pPr>
-      <w:r>
-        <w:t>If a maximum number of nodes are populated, create a second flowgraph and add to that</w:t>
-      </w:r>
-    </w:p>
-    <w:p>
-      <w:pPr>
-        <w:pStyle w:val="ListParagraph"/>
-        <w:numPr>
-          <w:ilvl w:val="4"/>
-          <w:numId w:val="1"/>
-        </w:numPr>
-      </w:pPr>
-      <w:r>
-        <w:t>Show an auto warning if number of nodes in one flowgraph exceeds a threshold, and cannot be carried to another graph</w:t>
-      </w:r>
-    </w:p>
-    <w:p>
-      <w:pPr>
-        <w:pStyle w:val="ListParagraph"/>
-        <w:numPr>
-          <w:ilvl w:val="0"/>
-          <w:numId w:val="1"/>
-        </w:numPr>
-      </w:pPr>
-      <w:r>
-        <w:lastRenderedPageBreak/>
-        <w:t>If there’s an entry there:</w:t>
-      </w:r>
-    </w:p>
-    <w:p>
-      <w:pPr>
-        <w:pStyle w:val="ListParagraph"/>
-        <w:numPr>
-          <w:ilvl w:val="1"/>
-          <w:numId w:val="1"/>
-        </w:numPr>
-      </w:pPr>
-      <w:r>
-        <w:t>Populate the flowgraph(s) using the user-defined layout from the commands pak table</w:t>
-      </w:r>
-    </w:p>
-    <w:p>
-      <w:pPr>
-        <w:pStyle w:val="ListParagraph"/>
-        <w:numPr>
-          <w:ilvl w:val="2"/>
-          <w:numId w:val="1"/>
-        </w:numPr>
-      </w:pPr>
-      <w:r>
-        <w:t>Sanity check that connections and entities exist whilst populating – if any fail to look up, hide the flowgraph and throw an error that a mismatch has occurred</w:t>
-      </w:r>
-    </w:p>
-    <w:p>
-      <w:pPr>
-        <w:pStyle w:val="Heading2"/>
-      </w:pPr>
-      <w:r>
-        <w:t>On exiting composite</w:t>
-      </w:r>
-    </w:p>
-    <w:p>
-      <w:pPr>
-        <w:pStyle w:val="ListParagraph"/>
-        <w:numPr>
-          <w:ilvl w:val="0"/>
-          <w:numId w:val="1"/>
-        </w:numPr>
-      </w:pPr>
-      <w:r>
-        <w:t>Update the flowgraph layout table in memory, use this next time the composite is re-opened</w:t>
-      </w:r>
-    </w:p>
-    <w:p>
-      <w:pPr>
-        <w:pStyle w:val="Heading2"/>
-      </w:pPr>
-      <w:r>
-        <w:t>On saving commands</w:t>
-      </w:r>
-    </w:p>
-    <w:p>
-      <w:pPr>
-        <w:pStyle w:val="ListParagraph"/>
-        <w:numPr>
-          <w:ilvl w:val="0"/>
-          <w:numId w:val="1"/>
-        </w:numPr>
-      </w:pPr>
-      <w:r>
-        <w:t>Write the flowgraph layout table to pak</w:t>
+      <w:r>
+        <w:t>I can’t think of an instance where you wouldn’t want to save the layout AND compile at the same time, so this functionality should probably be merged together</w:t>
+      </w:r>
+      <w:r>
+        <w:t xml:space="preserve"> to avoid diverging.</w:t>
       </w:r>
     </w:p>
     <w:sectPr>

</xml_diff>

<commit_message>
only save to vanilla if special button pressed
</commit_message>
<xml_diff>
--- a/Docs/Flowgraph.docx
+++ b/Docs/Flowgraph.docx
@@ -241,6 +241,19 @@
       </w:r>
       <w:r>
         <w:t xml:space="preserve"> to avoid diverging.</w:t>
+      </w:r>
+    </w:p>
+    <w:p/>
+    <w:p/>
+    <w:p/>
+    <w:p>
+      <w:r>
+        <w:t>I should disable right clicking context menu when it’s over a link</w:t>
+      </w:r>
+    </w:p>
+    <w:p>
+      <w:r>
+        <w:t>Need to make sure flowgraph names are unique within composite</w:t>
       </w:r>
     </w:p>
     <w:sectPr>

</xml_diff>